<commit_message>
Implementazione delle funzioni per la stampa degli abbonamenti, la cancellazione dell'albero con gli elementi salvati e il controllo di validità di un abbonamento, oltre all' implementazione lato codice, è stato anche aggiornato il file di report con le specifiche delle nuove funzioni aggiunte
</commit_message>
<xml_diff>
--- a/Report.docx
+++ b/Report.docx
@@ -28,6 +28,9 @@
       </w:r>
     </w:p>
     <w:p>
+      <w:pPr>
+        <w:pStyle w:val="Titolo2"/>
+      </w:pPr>
       <w:r>
         <w:tab/>
       </w:r>
@@ -38,6 +41,9 @@
       <w:proofErr w:type="spellEnd"/>
     </w:p>
     <w:p>
+      <w:pPr>
+        <w:pStyle w:val="Titolo2"/>
+      </w:pPr>
       <w:r>
         <w:tab/>
       </w:r>
@@ -48,6 +54,9 @@
       <w:proofErr w:type="spellEnd"/>
     </w:p>
     <w:p>
+      <w:pPr>
+        <w:pStyle w:val="Titolo2"/>
+      </w:pPr>
       <w:r>
         <w:tab/>
       </w:r>
@@ -58,6 +67,9 @@
       <w:proofErr w:type="spellEnd"/>
     </w:p>
     <w:p>
+      <w:pPr>
+        <w:pStyle w:val="Titolo2"/>
+      </w:pPr>
       <w:r>
         <w:tab/>
       </w:r>
@@ -68,6 +80,1351 @@
       <w:proofErr w:type="spellEnd"/>
     </w:p>
     <w:p>
+      <w:pPr>
+        <w:rPr>
+          <w:b/>
+          <w:bCs/>
+        </w:rPr>
+      </w:pPr>
+      <w:r>
+        <w:rPr>
+          <w:b/>
+          <w:bCs/>
+        </w:rPr>
+        <w:tab/>
+      </w:r>
+      <w:r>
+        <w:rPr>
+          <w:b/>
+          <w:bCs/>
+        </w:rPr>
+        <w:tab/>
+        <w:t xml:space="preserve">Nodo* </w:t>
+      </w:r>
+      <w:proofErr w:type="spellStart"/>
+      <w:r>
+        <w:rPr>
+          <w:b/>
+          <w:bCs/>
+        </w:rPr>
+        <w:t>crea_</w:t>
+      </w:r>
+      <w:proofErr w:type="gramStart"/>
+      <w:r>
+        <w:rPr>
+          <w:b/>
+          <w:bCs/>
+        </w:rPr>
+        <w:t>nodo</w:t>
+      </w:r>
+      <w:proofErr w:type="spellEnd"/>
+      <w:r>
+        <w:rPr>
+          <w:b/>
+          <w:bCs/>
+        </w:rPr>
+        <w:t>(</w:t>
+      </w:r>
+      <w:proofErr w:type="gramEnd"/>
+      <w:r>
+        <w:rPr>
+          <w:b/>
+          <w:bCs/>
+        </w:rPr>
+        <w:t>Cliente c)</w:t>
+      </w:r>
+    </w:p>
+    <w:p>
+      <w:r>
+        <w:tab/>
+      </w:r>
+      <w:r>
+        <w:tab/>
+        <w:t>Specifica sintattica:</w:t>
+      </w:r>
+    </w:p>
+    <w:p>
+      <w:r>
+        <w:tab/>
+      </w:r>
+      <w:r>
+        <w:tab/>
+      </w:r>
+      <w:r>
+        <w:tab/>
+        <w:t xml:space="preserve">Nodo* </w:t>
+      </w:r>
+      <w:proofErr w:type="spellStart"/>
+      <w:r>
+        <w:t>crea_</w:t>
+      </w:r>
+      <w:proofErr w:type="gramStart"/>
+      <w:r>
+        <w:t>nodo</w:t>
+      </w:r>
+      <w:proofErr w:type="spellEnd"/>
+      <w:r>
+        <w:t>(</w:t>
+      </w:r>
+      <w:proofErr w:type="gramEnd"/>
+      <w:r>
+        <w:t>Cliente c);</w:t>
+      </w:r>
+    </w:p>
+    <w:p>
+      <w:r>
+        <w:tab/>
+      </w:r>
+      <w:r>
+        <w:tab/>
+        <w:t>Specifica semantica:</w:t>
+      </w:r>
+    </w:p>
+    <w:p>
+      <w:pPr>
+        <w:pStyle w:val="Paragrafoelenco"/>
+        <w:numPr>
+          <w:ilvl w:val="0"/>
+          <w:numId w:val="1"/>
+        </w:numPr>
+      </w:pPr>
+      <w:bookmarkStart w:id="0" w:name="_Hlk197332788"/>
+      <w:r>
+        <w:t>Input</w:t>
+      </w:r>
+    </w:p>
+    <w:p>
+      <w:pPr>
+        <w:pStyle w:val="Paragrafoelenco"/>
+        <w:numPr>
+          <w:ilvl w:val="1"/>
+          <w:numId w:val="1"/>
+        </w:numPr>
+      </w:pPr>
+      <w:r>
+        <w:t>Cliente c – la struttura con i dati del nuovo cliente che dovremmo aggiungere nel nodo che creeremo</w:t>
+      </w:r>
+    </w:p>
+    <w:p>
+      <w:pPr>
+        <w:pStyle w:val="Paragrafoelenco"/>
+        <w:numPr>
+          <w:ilvl w:val="0"/>
+          <w:numId w:val="1"/>
+        </w:numPr>
+      </w:pPr>
+      <w:r>
+        <w:t>Output</w:t>
+      </w:r>
+    </w:p>
+    <w:p>
+      <w:pPr>
+        <w:pStyle w:val="Paragrafoelenco"/>
+        <w:numPr>
+          <w:ilvl w:val="1"/>
+          <w:numId w:val="1"/>
+        </w:numPr>
+      </w:pPr>
+      <w:r>
+        <w:t xml:space="preserve">Puntatore al nodo appena creato con all’ interno i dati del cliente c ed i puntatori ai nodi </w:t>
+      </w:r>
+      <w:proofErr w:type="spellStart"/>
+      <w:r>
+        <w:t>sx</w:t>
+      </w:r>
+      <w:proofErr w:type="spellEnd"/>
+      <w:r>
+        <w:t xml:space="preserve"> e dx</w:t>
+      </w:r>
+    </w:p>
+    <w:p>
+      <w:pPr>
+        <w:pStyle w:val="Paragrafoelenco"/>
+        <w:numPr>
+          <w:ilvl w:val="0"/>
+          <w:numId w:val="1"/>
+        </w:numPr>
+      </w:pPr>
+      <w:proofErr w:type="spellStart"/>
+      <w:r>
+        <w:t>Pre</w:t>
+      </w:r>
+      <w:proofErr w:type="spellEnd"/>
+      <w:r>
+        <w:t xml:space="preserve"> Condizione</w:t>
+      </w:r>
+    </w:p>
+    <w:p>
+      <w:pPr>
+        <w:pStyle w:val="Paragrafoelenco"/>
+        <w:numPr>
+          <w:ilvl w:val="1"/>
+          <w:numId w:val="1"/>
+        </w:numPr>
+      </w:pPr>
+      <w:r>
+        <w:t>Nessuna</w:t>
+      </w:r>
+    </w:p>
+    <w:p>
+      <w:pPr>
+        <w:pStyle w:val="Paragrafoelenco"/>
+        <w:numPr>
+          <w:ilvl w:val="0"/>
+          <w:numId w:val="1"/>
+        </w:numPr>
+      </w:pPr>
+      <w:r>
+        <w:t>Post Condizione</w:t>
+      </w:r>
+    </w:p>
+    <w:p>
+      <w:pPr>
+        <w:pStyle w:val="Paragrafoelenco"/>
+        <w:numPr>
+          <w:ilvl w:val="1"/>
+          <w:numId w:val="1"/>
+        </w:numPr>
+      </w:pPr>
+      <w:r>
+        <w:t xml:space="preserve">Viene restituito un puntatore ad un nuovo nodo che viene allocato dinamicamente con i puntatori a dx e </w:t>
+      </w:r>
+      <w:proofErr w:type="spellStart"/>
+      <w:r>
+        <w:t>sx</w:t>
+      </w:r>
+      <w:proofErr w:type="spellEnd"/>
+      <w:r>
+        <w:t xml:space="preserve"> vuoti ed il cliente nuovo salvato</w:t>
+      </w:r>
+    </w:p>
+    <w:p>
+      <w:pPr>
+        <w:pStyle w:val="Paragrafoelenco"/>
+        <w:numPr>
+          <w:ilvl w:val="0"/>
+          <w:numId w:val="1"/>
+        </w:numPr>
+      </w:pPr>
+      <w:r>
+        <w:t xml:space="preserve">Side </w:t>
+      </w:r>
+      <w:proofErr w:type="spellStart"/>
+      <w:r>
+        <w:t>Effect</w:t>
+      </w:r>
+      <w:proofErr w:type="spellEnd"/>
+    </w:p>
+    <w:p>
+      <w:pPr>
+        <w:pStyle w:val="Paragrafoelenco"/>
+        <w:numPr>
+          <w:ilvl w:val="1"/>
+          <w:numId w:val="1"/>
+        </w:numPr>
+      </w:pPr>
+      <w:r>
+        <w:t xml:space="preserve">Viene occupato uno spazio di memoria con la chiamata del </w:t>
+      </w:r>
+      <w:proofErr w:type="spellStart"/>
+      <w:r>
+        <w:t>malloc</w:t>
+      </w:r>
+      <w:proofErr w:type="spellEnd"/>
+      <w:r>
+        <w:t xml:space="preserve"> quindi dovremmo ricordarci di effettuare una free successivamente</w:t>
+      </w:r>
+    </w:p>
+    <w:bookmarkEnd w:id="0"/>
+    <w:p>
+      <w:pPr>
+        <w:tabs>
+          <w:tab w:val="left" w:pos="6290"/>
+        </w:tabs>
+        <w:ind w:left="1416"/>
+        <w:rPr>
+          <w:b/>
+          <w:bCs/>
+        </w:rPr>
+      </w:pPr>
+      <w:r>
+        <w:rPr>
+          <w:b/>
+          <w:bCs/>
+        </w:rPr>
+        <w:t xml:space="preserve">Nodo* </w:t>
+      </w:r>
+      <w:proofErr w:type="spellStart"/>
+      <w:r>
+        <w:rPr>
+          <w:b/>
+          <w:bCs/>
+        </w:rPr>
+        <w:t>inserisci_</w:t>
+      </w:r>
+      <w:proofErr w:type="gramStart"/>
+      <w:r>
+        <w:rPr>
+          <w:b/>
+          <w:bCs/>
+        </w:rPr>
+        <w:t>cliente</w:t>
+      </w:r>
+      <w:proofErr w:type="spellEnd"/>
+      <w:r>
+        <w:rPr>
+          <w:b/>
+          <w:bCs/>
+        </w:rPr>
+        <w:t>(</w:t>
+      </w:r>
+      <w:proofErr w:type="gramEnd"/>
+      <w:r>
+        <w:rPr>
+          <w:b/>
+          <w:bCs/>
+        </w:rPr>
+        <w:t>Nodo* radice, Cliente c)</w:t>
+      </w:r>
+    </w:p>
+    <w:p>
+      <w:pPr>
+        <w:tabs>
+          <w:tab w:val="left" w:pos="6290"/>
+        </w:tabs>
+        <w:ind w:left="1416"/>
+      </w:pPr>
+      <w:r>
+        <w:t>Specifica sintattica:</w:t>
+      </w:r>
+    </w:p>
+    <w:p>
+      <w:pPr>
+        <w:tabs>
+          <w:tab w:val="left" w:pos="6290"/>
+        </w:tabs>
+        <w:ind w:left="1416"/>
+      </w:pPr>
+      <w:r>
+        <w:t xml:space="preserve">Nodo* </w:t>
+      </w:r>
+      <w:proofErr w:type="spellStart"/>
+      <w:r>
+        <w:t>inserisci_</w:t>
+      </w:r>
+      <w:proofErr w:type="gramStart"/>
+      <w:r>
+        <w:t>cliente</w:t>
+      </w:r>
+      <w:proofErr w:type="spellEnd"/>
+      <w:r>
+        <w:t>(</w:t>
+      </w:r>
+      <w:proofErr w:type="gramEnd"/>
+      <w:r>
+        <w:t>Nodo* radice, Cliente c)</w:t>
+      </w:r>
+    </w:p>
+    <w:p>
+      <w:pPr>
+        <w:tabs>
+          <w:tab w:val="left" w:pos="6290"/>
+        </w:tabs>
+        <w:ind w:left="1416"/>
+      </w:pPr>
+      <w:r>
+        <w:t>Specifica semantica:</w:t>
+      </w:r>
+    </w:p>
+    <w:p>
+      <w:pPr>
+        <w:pStyle w:val="Paragrafoelenco"/>
+        <w:numPr>
+          <w:ilvl w:val="0"/>
+          <w:numId w:val="1"/>
+        </w:numPr>
+      </w:pPr>
+      <w:r>
+        <w:t>Input</w:t>
+      </w:r>
+    </w:p>
+    <w:p>
+      <w:pPr>
+        <w:pStyle w:val="Paragrafoelenco"/>
+        <w:numPr>
+          <w:ilvl w:val="1"/>
+          <w:numId w:val="1"/>
+        </w:numPr>
+      </w:pPr>
+      <w:r>
+        <w:t xml:space="preserve">Nodo* radice: il puntatore alla radice </w:t>
+      </w:r>
+      <w:proofErr w:type="gramStart"/>
+      <w:r>
+        <w:t>dell’ albero</w:t>
+      </w:r>
+      <w:proofErr w:type="gramEnd"/>
+      <w:r>
+        <w:t xml:space="preserve"> che avviamo creato(può essere anche NULL se si tratta del primo inserimento)</w:t>
+      </w:r>
+    </w:p>
+    <w:p>
+      <w:pPr>
+        <w:pStyle w:val="Paragrafoelenco"/>
+        <w:numPr>
+          <w:ilvl w:val="1"/>
+          <w:numId w:val="1"/>
+        </w:numPr>
+      </w:pPr>
+      <w:r>
+        <w:t>Cliente nuovo: i dati del cliente che andremo ad inserire nell’ albero</w:t>
+      </w:r>
+    </w:p>
+    <w:p>
+      <w:pPr>
+        <w:pStyle w:val="Paragrafoelenco"/>
+        <w:numPr>
+          <w:ilvl w:val="0"/>
+          <w:numId w:val="1"/>
+        </w:numPr>
+      </w:pPr>
+      <w:r>
+        <w:t>Output</w:t>
+      </w:r>
+    </w:p>
+    <w:p>
+      <w:pPr>
+        <w:pStyle w:val="Paragrafoelenco"/>
+        <w:numPr>
+          <w:ilvl w:val="1"/>
+          <w:numId w:val="1"/>
+        </w:numPr>
+      </w:pPr>
+      <w:r>
+        <w:t xml:space="preserve">Puntatore alla radice aggiornata </w:t>
+      </w:r>
+      <w:proofErr w:type="gramStart"/>
+      <w:r>
+        <w:t>dell’ albero</w:t>
+      </w:r>
+      <w:proofErr w:type="gramEnd"/>
+      <w:r>
+        <w:t xml:space="preserve"> che include anche i dati del nuovo cliente</w:t>
+      </w:r>
+    </w:p>
+    <w:p>
+      <w:pPr>
+        <w:pStyle w:val="Paragrafoelenco"/>
+        <w:numPr>
+          <w:ilvl w:val="0"/>
+          <w:numId w:val="1"/>
+        </w:numPr>
+      </w:pPr>
+      <w:proofErr w:type="spellStart"/>
+      <w:r>
+        <w:t>Pre</w:t>
+      </w:r>
+      <w:proofErr w:type="spellEnd"/>
+      <w:r>
+        <w:t xml:space="preserve"> Condizione</w:t>
+      </w:r>
+    </w:p>
+    <w:p>
+      <w:pPr>
+        <w:pStyle w:val="Paragrafoelenco"/>
+        <w:numPr>
+          <w:ilvl w:val="1"/>
+          <w:numId w:val="1"/>
+        </w:numPr>
+      </w:pPr>
+      <w:r>
+        <w:lastRenderedPageBreak/>
+        <w:t>L’albero deve essere binario e si deve basare sull’ id per la ricerca</w:t>
+      </w:r>
+    </w:p>
+    <w:p>
+      <w:pPr>
+        <w:pStyle w:val="Paragrafoelenco"/>
+        <w:numPr>
+          <w:ilvl w:val="0"/>
+          <w:numId w:val="1"/>
+        </w:numPr>
+      </w:pPr>
+      <w:r>
+        <w:t>Post Condizione</w:t>
+      </w:r>
+    </w:p>
+    <w:p>
+      <w:pPr>
+        <w:pStyle w:val="Paragrafoelenco"/>
+        <w:numPr>
+          <w:ilvl w:val="1"/>
+          <w:numId w:val="1"/>
+        </w:numPr>
+      </w:pPr>
+      <w:r>
+        <w:t xml:space="preserve">Se </w:t>
+      </w:r>
+      <w:proofErr w:type="gramStart"/>
+      <w:r>
+        <w:t>l’ id</w:t>
+      </w:r>
+      <w:proofErr w:type="gramEnd"/>
+      <w:r>
+        <w:t xml:space="preserve"> non esiste già viene inserito correttamente rispettando l’ ordine dell’ albero</w:t>
+      </w:r>
+    </w:p>
+    <w:p>
+      <w:pPr>
+        <w:pStyle w:val="Paragrafoelenco"/>
+        <w:numPr>
+          <w:ilvl w:val="1"/>
+          <w:numId w:val="1"/>
+        </w:numPr>
+      </w:pPr>
+      <w:r>
+        <w:t xml:space="preserve">Se è </w:t>
+      </w:r>
+      <w:proofErr w:type="spellStart"/>
+      <w:r>
+        <w:t>gia</w:t>
+      </w:r>
+      <w:proofErr w:type="spellEnd"/>
+      <w:r>
+        <w:t xml:space="preserve"> presente, non ci sono modifiche è viene stampato un errore</w:t>
+      </w:r>
+    </w:p>
+    <w:p>
+      <w:pPr>
+        <w:pStyle w:val="Paragrafoelenco"/>
+        <w:numPr>
+          <w:ilvl w:val="0"/>
+          <w:numId w:val="1"/>
+        </w:numPr>
+      </w:pPr>
+      <w:r>
+        <w:t xml:space="preserve">Side </w:t>
+      </w:r>
+      <w:proofErr w:type="spellStart"/>
+      <w:r>
+        <w:t>Effect</w:t>
+      </w:r>
+      <w:proofErr w:type="spellEnd"/>
+    </w:p>
+    <w:p>
+      <w:pPr>
+        <w:pStyle w:val="Paragrafoelenco"/>
+        <w:numPr>
+          <w:ilvl w:val="1"/>
+          <w:numId w:val="1"/>
+        </w:numPr>
+      </w:pPr>
+      <w:r>
+        <w:t>Potrebbero essere salvati dei duplicati</w:t>
+      </w:r>
+    </w:p>
+    <w:p>
+      <w:pPr>
+        <w:ind w:left="708" w:firstLine="708"/>
+        <w:rPr>
+          <w:b/>
+          <w:bCs/>
+        </w:rPr>
+      </w:pPr>
+      <w:r>
+        <w:rPr>
+          <w:b/>
+          <w:bCs/>
+        </w:rPr>
+        <w:t xml:space="preserve">Int </w:t>
+      </w:r>
+      <w:proofErr w:type="spellStart"/>
+      <w:r>
+        <w:rPr>
+          <w:b/>
+          <w:bCs/>
+        </w:rPr>
+        <w:t>abbonamento_</w:t>
+      </w:r>
+      <w:proofErr w:type="gramStart"/>
+      <w:r>
+        <w:rPr>
+          <w:b/>
+          <w:bCs/>
+        </w:rPr>
+        <w:t>valido</w:t>
+      </w:r>
+      <w:proofErr w:type="spellEnd"/>
+      <w:r>
+        <w:rPr>
+          <w:b/>
+          <w:bCs/>
+        </w:rPr>
+        <w:t>(</w:t>
+      </w:r>
+      <w:proofErr w:type="gramEnd"/>
+      <w:r>
+        <w:rPr>
+          <w:b/>
+          <w:bCs/>
+        </w:rPr>
+        <w:t>Cliente c)</w:t>
+      </w:r>
+      <w:r>
+        <w:rPr>
+          <w:b/>
+          <w:bCs/>
+        </w:rPr>
+        <w:t>;</w:t>
+      </w:r>
+    </w:p>
+    <w:p>
+      <w:r>
+        <w:tab/>
+      </w:r>
+      <w:r>
+        <w:tab/>
+        <w:t>Specifica sintattica:</w:t>
+      </w:r>
+    </w:p>
+    <w:p>
+      <w:r>
+        <w:tab/>
+      </w:r>
+      <w:r>
+        <w:tab/>
+      </w:r>
+      <w:r>
+        <w:tab/>
+      </w:r>
+      <w:r>
+        <w:t xml:space="preserve">Int </w:t>
+      </w:r>
+      <w:proofErr w:type="spellStart"/>
+      <w:r>
+        <w:t>abbonamento_</w:t>
+      </w:r>
+      <w:proofErr w:type="gramStart"/>
+      <w:r>
+        <w:t>valido</w:t>
+      </w:r>
+      <w:proofErr w:type="spellEnd"/>
+      <w:r>
+        <w:t>(</w:t>
+      </w:r>
+      <w:proofErr w:type="gramEnd"/>
+      <w:r>
+        <w:t>Cliente c)</w:t>
+      </w:r>
+    </w:p>
+    <w:p>
+      <w:r>
+        <w:tab/>
+      </w:r>
+      <w:r>
+        <w:tab/>
+        <w:t>Specifica semantica:</w:t>
+      </w:r>
+    </w:p>
+    <w:p>
+      <w:pPr>
+        <w:pStyle w:val="Paragrafoelenco"/>
+        <w:numPr>
+          <w:ilvl w:val="0"/>
+          <w:numId w:val="1"/>
+        </w:numPr>
+      </w:pPr>
+      <w:r>
+        <w:t>Input</w:t>
+      </w:r>
+    </w:p>
+    <w:p>
+      <w:pPr>
+        <w:pStyle w:val="Paragrafoelenco"/>
+        <w:numPr>
+          <w:ilvl w:val="1"/>
+          <w:numId w:val="1"/>
+        </w:numPr>
+      </w:pPr>
+      <w:r>
+        <w:t>Cliente c – la struttura con i dati del</w:t>
+      </w:r>
+      <w:r>
+        <w:t xml:space="preserve"> </w:t>
+      </w:r>
+      <w:r>
+        <w:t xml:space="preserve">cliente </w:t>
+      </w:r>
+    </w:p>
+    <w:p>
+      <w:pPr>
+        <w:pStyle w:val="Paragrafoelenco"/>
+        <w:numPr>
+          <w:ilvl w:val="0"/>
+          <w:numId w:val="1"/>
+        </w:numPr>
+      </w:pPr>
+      <w:r>
+        <w:t>Output</w:t>
+      </w:r>
+    </w:p>
+    <w:p>
+      <w:pPr>
+        <w:pStyle w:val="Paragrafoelenco"/>
+        <w:numPr>
+          <w:ilvl w:val="1"/>
+          <w:numId w:val="1"/>
+        </w:numPr>
+      </w:pPr>
+      <w:r>
+        <w:t>Restituisce 1 se l’abbonamento è ancora valido, 0 altrimenti</w:t>
+      </w:r>
+    </w:p>
+    <w:p>
+      <w:pPr>
+        <w:pStyle w:val="Paragrafoelenco"/>
+        <w:numPr>
+          <w:ilvl w:val="0"/>
+          <w:numId w:val="1"/>
+        </w:numPr>
+      </w:pPr>
+      <w:proofErr w:type="spellStart"/>
+      <w:r>
+        <w:t>Pre</w:t>
+      </w:r>
+      <w:proofErr w:type="spellEnd"/>
+      <w:r>
+        <w:t xml:space="preserve"> Condiz</w:t>
+      </w:r>
+      <w:r>
+        <w:t>ione</w:t>
+      </w:r>
+    </w:p>
+    <w:p>
+      <w:pPr>
+        <w:pStyle w:val="Paragrafoelenco"/>
+        <w:numPr>
+          <w:ilvl w:val="1"/>
+          <w:numId w:val="1"/>
+        </w:numPr>
+      </w:pPr>
+      <w:r>
+        <w:t>Il tempo di attivazione deve essere stato inizializzato correttamente</w:t>
+      </w:r>
+    </w:p>
+    <w:p>
+      <w:pPr>
+        <w:pStyle w:val="Paragrafoelenco"/>
+        <w:numPr>
+          <w:ilvl w:val="0"/>
+          <w:numId w:val="1"/>
+        </w:numPr>
+      </w:pPr>
+      <w:r>
+        <w:t>Post Condizione</w:t>
+      </w:r>
+    </w:p>
+    <w:p>
+      <w:pPr>
+        <w:pStyle w:val="Paragrafoelenco"/>
+        <w:numPr>
+          <w:ilvl w:val="1"/>
+          <w:numId w:val="1"/>
+        </w:numPr>
+      </w:pPr>
+      <w:r>
+        <w:t xml:space="preserve">La funzione calcola il tempo trascorso dalla </w:t>
+      </w:r>
+      <w:proofErr w:type="spellStart"/>
+      <w:r>
+        <w:t>mdata</w:t>
+      </w:r>
+      <w:proofErr w:type="spellEnd"/>
+      <w:r>
+        <w:t xml:space="preserve"> d’ attivazione alla data odierna e lo confronta con la durata dell’abbonamento (confrontando i giorni)</w:t>
+      </w:r>
+    </w:p>
+    <w:p>
+      <w:pPr>
+        <w:pStyle w:val="Paragrafoelenco"/>
+        <w:numPr>
+          <w:ilvl w:val="0"/>
+          <w:numId w:val="1"/>
+        </w:numPr>
+      </w:pPr>
+      <w:r>
+        <w:t xml:space="preserve">Side </w:t>
+      </w:r>
+      <w:proofErr w:type="spellStart"/>
+      <w:r>
+        <w:t>Effect</w:t>
+      </w:r>
+      <w:proofErr w:type="spellEnd"/>
+    </w:p>
+    <w:p>
+      <w:pPr>
+        <w:pStyle w:val="Paragrafoelenco"/>
+        <w:numPr>
+          <w:ilvl w:val="1"/>
+          <w:numId w:val="1"/>
+        </w:numPr>
+      </w:pPr>
+      <w:r>
+        <w:t>Nessuno la funzione legge solo i dati non li modifica</w:t>
+      </w:r>
+    </w:p>
+    <w:p>
+      <w:pPr>
+        <w:ind w:left="708" w:firstLine="708"/>
+        <w:rPr>
+          <w:b/>
+          <w:bCs/>
+        </w:rPr>
+      </w:pPr>
+      <w:r>
+        <w:rPr>
+          <w:b/>
+          <w:bCs/>
+        </w:rPr>
+        <w:t xml:space="preserve">Void </w:t>
+      </w:r>
+      <w:proofErr w:type="spellStart"/>
+      <w:r>
+        <w:rPr>
+          <w:b/>
+          <w:bCs/>
+        </w:rPr>
+        <w:t>stampa_clienti_</w:t>
+      </w:r>
+      <w:proofErr w:type="gramStart"/>
+      <w:r>
+        <w:rPr>
+          <w:b/>
+          <w:bCs/>
+        </w:rPr>
+        <w:t>ordinati</w:t>
+      </w:r>
+      <w:proofErr w:type="spellEnd"/>
+      <w:r>
+        <w:rPr>
+          <w:b/>
+          <w:bCs/>
+        </w:rPr>
+        <w:t>(</w:t>
+      </w:r>
+      <w:proofErr w:type="gramEnd"/>
+      <w:r>
+        <w:rPr>
+          <w:b/>
+          <w:bCs/>
+        </w:rPr>
+        <w:t>Nodo* radice)</w:t>
+      </w:r>
+    </w:p>
+    <w:p>
+      <w:r>
+        <w:tab/>
+      </w:r>
+      <w:r>
+        <w:tab/>
+        <w:t>Specifica sintattica:</w:t>
+      </w:r>
+    </w:p>
+    <w:p>
+      <w:r>
+        <w:tab/>
+      </w:r>
+      <w:r>
+        <w:tab/>
+      </w:r>
+      <w:r>
+        <w:tab/>
+      </w:r>
+      <w:proofErr w:type="spellStart"/>
+      <w:r>
+        <w:t>void</w:t>
+      </w:r>
+      <w:proofErr w:type="spellEnd"/>
+      <w:r>
+        <w:t xml:space="preserve"> </w:t>
+      </w:r>
+      <w:proofErr w:type="spellStart"/>
+      <w:r>
+        <w:t>stampa_clienti_</w:t>
+      </w:r>
+      <w:proofErr w:type="gramStart"/>
+      <w:r>
+        <w:t>ordinati</w:t>
+      </w:r>
+      <w:proofErr w:type="spellEnd"/>
+      <w:r>
+        <w:t>(</w:t>
+      </w:r>
+      <w:proofErr w:type="gramEnd"/>
+      <w:r>
+        <w:t>Nodo* radice)</w:t>
+      </w:r>
+    </w:p>
+    <w:p>
+      <w:r>
+        <w:tab/>
+      </w:r>
+      <w:r>
+        <w:tab/>
+        <w:t>Specifica semantica:</w:t>
+      </w:r>
+    </w:p>
+    <w:p>
+      <w:pPr>
+        <w:pStyle w:val="Paragrafoelenco"/>
+        <w:numPr>
+          <w:ilvl w:val="0"/>
+          <w:numId w:val="1"/>
+        </w:numPr>
+      </w:pPr>
+      <w:r>
+        <w:t>Input</w:t>
+      </w:r>
+    </w:p>
+    <w:p>
+      <w:pPr>
+        <w:pStyle w:val="Paragrafoelenco"/>
+        <w:numPr>
+          <w:ilvl w:val="1"/>
+          <w:numId w:val="1"/>
+        </w:numPr>
+      </w:pPr>
+      <w:r>
+        <w:t xml:space="preserve">Puntatore alla radice </w:t>
+      </w:r>
+      <w:proofErr w:type="gramStart"/>
+      <w:r>
+        <w:t>dell’ albero</w:t>
+      </w:r>
+      <w:proofErr w:type="gramEnd"/>
+      <w:r>
+        <w:t xml:space="preserve"> binario dove sono salvati i clienti</w:t>
+      </w:r>
+      <w:r>
+        <w:t xml:space="preserve"> </w:t>
+      </w:r>
+    </w:p>
+    <w:p>
+      <w:pPr>
+        <w:pStyle w:val="Paragrafoelenco"/>
+        <w:numPr>
+          <w:ilvl w:val="0"/>
+          <w:numId w:val="1"/>
+        </w:numPr>
+      </w:pPr>
+      <w:r>
+        <w:t>Output</w:t>
+      </w:r>
+    </w:p>
+    <w:p>
+      <w:pPr>
+        <w:pStyle w:val="Paragrafoelenco"/>
+        <w:numPr>
+          <w:ilvl w:val="1"/>
+          <w:numId w:val="1"/>
+        </w:numPr>
+      </w:pPr>
+      <w:r>
+        <w:t xml:space="preserve">Nessuno la funzione è </w:t>
+      </w:r>
+      <w:proofErr w:type="spellStart"/>
+      <w:r>
+        <w:t>void</w:t>
+      </w:r>
+      <w:proofErr w:type="spellEnd"/>
+    </w:p>
+    <w:p>
+      <w:pPr>
+        <w:pStyle w:val="Paragrafoelenco"/>
+        <w:numPr>
+          <w:ilvl w:val="0"/>
+          <w:numId w:val="1"/>
+        </w:numPr>
+      </w:pPr>
+      <w:proofErr w:type="spellStart"/>
+      <w:r>
+        <w:t>Pre</w:t>
+      </w:r>
+      <w:proofErr w:type="spellEnd"/>
+      <w:r>
+        <w:t xml:space="preserve"> Condizione</w:t>
+      </w:r>
+    </w:p>
+    <w:p>
+      <w:pPr>
+        <w:pStyle w:val="Paragrafoelenco"/>
+        <w:numPr>
+          <w:ilvl w:val="1"/>
+          <w:numId w:val="1"/>
+        </w:numPr>
+      </w:pPr>
+      <w:r>
+        <w:t>L’albero deve essere già ordinato</w:t>
+      </w:r>
+    </w:p>
+    <w:p>
+      <w:pPr>
+        <w:pStyle w:val="Paragrafoelenco"/>
+        <w:numPr>
+          <w:ilvl w:val="0"/>
+          <w:numId w:val="1"/>
+        </w:numPr>
+      </w:pPr>
+      <w:r>
+        <w:t>Post Condizione</w:t>
+      </w:r>
+    </w:p>
+    <w:p>
+      <w:pPr>
+        <w:pStyle w:val="Paragrafoelenco"/>
+        <w:numPr>
+          <w:ilvl w:val="1"/>
+          <w:numId w:val="1"/>
+        </w:numPr>
+      </w:pPr>
+      <w:r>
+        <w:t xml:space="preserve">Tutti i clienti </w:t>
+      </w:r>
+      <w:proofErr w:type="spellStart"/>
+      <w:r>
+        <w:t>ssalvati</w:t>
+      </w:r>
+      <w:proofErr w:type="spellEnd"/>
+      <w:r>
+        <w:t xml:space="preserve"> nell’ albero vengono stampati in ordine crescente di id, con i dati riguardanti i loro abbonamenti tramite una funzione ricorsiva</w:t>
+      </w:r>
+    </w:p>
+    <w:p>
+      <w:pPr>
+        <w:pStyle w:val="Paragrafoelenco"/>
+        <w:numPr>
+          <w:ilvl w:val="0"/>
+          <w:numId w:val="1"/>
+        </w:numPr>
+      </w:pPr>
+      <w:r>
+        <w:t xml:space="preserve">Side </w:t>
+      </w:r>
+      <w:proofErr w:type="spellStart"/>
+      <w:r>
+        <w:t>Effect</w:t>
+      </w:r>
+      <w:proofErr w:type="spellEnd"/>
+    </w:p>
+    <w:p>
+      <w:pPr>
+        <w:pStyle w:val="Paragrafoelenco"/>
+        <w:numPr>
+          <w:ilvl w:val="1"/>
+          <w:numId w:val="1"/>
+        </w:numPr>
+      </w:pPr>
+      <w:r>
+        <w:t>Viene stampato un output a schermo</w:t>
+      </w:r>
+    </w:p>
+    <w:p>
+      <w:pPr>
+        <w:ind w:left="708" w:firstLine="708"/>
+        <w:rPr>
+          <w:b/>
+          <w:bCs/>
+        </w:rPr>
+      </w:pPr>
+      <w:r>
+        <w:rPr>
+          <w:b/>
+          <w:bCs/>
+        </w:rPr>
+        <w:lastRenderedPageBreak/>
+        <w:t xml:space="preserve">Void </w:t>
+      </w:r>
+      <w:proofErr w:type="spellStart"/>
+      <w:r>
+        <w:rPr>
+          <w:b/>
+          <w:bCs/>
+        </w:rPr>
+        <w:t>libera_</w:t>
+      </w:r>
+      <w:proofErr w:type="gramStart"/>
+      <w:r>
+        <w:rPr>
+          <w:b/>
+          <w:bCs/>
+        </w:rPr>
+        <w:t>clienti</w:t>
+      </w:r>
+      <w:proofErr w:type="spellEnd"/>
+      <w:r>
+        <w:rPr>
+          <w:b/>
+          <w:bCs/>
+        </w:rPr>
+        <w:t>(</w:t>
+      </w:r>
+      <w:proofErr w:type="gramEnd"/>
+      <w:r>
+        <w:rPr>
+          <w:b/>
+          <w:bCs/>
+        </w:rPr>
+        <w:t>Nodo* radice)</w:t>
+      </w:r>
+    </w:p>
+    <w:p>
+      <w:r>
+        <w:tab/>
+      </w:r>
+      <w:r>
+        <w:tab/>
+        <w:t>Specifica sintattica:</w:t>
+      </w:r>
+    </w:p>
+    <w:p>
+      <w:r>
+        <w:tab/>
+      </w:r>
+      <w:r>
+        <w:tab/>
+      </w:r>
+      <w:r>
+        <w:tab/>
+      </w:r>
+      <w:proofErr w:type="spellStart"/>
+      <w:r>
+        <w:t>void</w:t>
+      </w:r>
+      <w:proofErr w:type="spellEnd"/>
+      <w:r>
+        <w:t xml:space="preserve"> </w:t>
+      </w:r>
+      <w:proofErr w:type="spellStart"/>
+      <w:r>
+        <w:t>libera_</w:t>
+      </w:r>
+      <w:proofErr w:type="gramStart"/>
+      <w:r>
+        <w:t>clienti</w:t>
+      </w:r>
+      <w:proofErr w:type="spellEnd"/>
+      <w:r>
+        <w:t>(</w:t>
+      </w:r>
+      <w:proofErr w:type="gramEnd"/>
+      <w:r>
+        <w:t>Nodo* radice)</w:t>
+      </w:r>
+    </w:p>
+    <w:p>
+      <w:r>
+        <w:tab/>
+      </w:r>
+      <w:r>
+        <w:tab/>
+        <w:t>Specifica semantica:</w:t>
+      </w:r>
+    </w:p>
+    <w:p>
+      <w:pPr>
+        <w:pStyle w:val="Paragrafoelenco"/>
+        <w:numPr>
+          <w:ilvl w:val="0"/>
+          <w:numId w:val="1"/>
+        </w:numPr>
+      </w:pPr>
+      <w:r>
+        <w:t>Input</w:t>
+      </w:r>
+    </w:p>
+    <w:p>
+      <w:pPr>
+        <w:pStyle w:val="Paragrafoelenco"/>
+        <w:numPr>
+          <w:ilvl w:val="1"/>
+          <w:numId w:val="1"/>
+        </w:numPr>
+      </w:pPr>
+      <w:r>
+        <w:t>P</w:t>
+      </w:r>
+      <w:r>
+        <w:t xml:space="preserve">untatore alla radice </w:t>
+      </w:r>
+      <w:proofErr w:type="gramStart"/>
+      <w:r>
+        <w:t>dell’ albero</w:t>
+      </w:r>
+      <w:proofErr w:type="gramEnd"/>
+      <w:r>
+        <w:t xml:space="preserve"> binario dove sono salvati i clienti </w:t>
+      </w:r>
+    </w:p>
+    <w:p>
+      <w:pPr>
+        <w:pStyle w:val="Paragrafoelenco"/>
+        <w:numPr>
+          <w:ilvl w:val="0"/>
+          <w:numId w:val="1"/>
+        </w:numPr>
+      </w:pPr>
+      <w:r>
+        <w:t>Output</w:t>
+      </w:r>
+    </w:p>
+    <w:p>
+      <w:pPr>
+        <w:pStyle w:val="Paragrafoelenco"/>
+        <w:numPr>
+          <w:ilvl w:val="1"/>
+          <w:numId w:val="1"/>
+        </w:numPr>
+      </w:pPr>
+      <w:r>
+        <w:t xml:space="preserve">Nessuno la funzione è </w:t>
+      </w:r>
+      <w:proofErr w:type="spellStart"/>
+      <w:r>
+        <w:t>void</w:t>
+      </w:r>
+      <w:proofErr w:type="spellEnd"/>
+    </w:p>
+    <w:p>
+      <w:pPr>
+        <w:pStyle w:val="Paragrafoelenco"/>
+        <w:numPr>
+          <w:ilvl w:val="0"/>
+          <w:numId w:val="1"/>
+        </w:numPr>
+      </w:pPr>
+      <w:proofErr w:type="spellStart"/>
+      <w:r>
+        <w:t>Pre</w:t>
+      </w:r>
+      <w:proofErr w:type="spellEnd"/>
+      <w:r>
+        <w:t xml:space="preserve"> Condizione</w:t>
+      </w:r>
+    </w:p>
+    <w:p>
+      <w:pPr>
+        <w:pStyle w:val="Paragrafoelenco"/>
+        <w:numPr>
+          <w:ilvl w:val="1"/>
+          <w:numId w:val="1"/>
+        </w:numPr>
+      </w:pPr>
+      <w:r>
+        <w:t xml:space="preserve">L’albero deve essere </w:t>
+      </w:r>
+      <w:r>
+        <w:t xml:space="preserve">stato </w:t>
+      </w:r>
+      <w:proofErr w:type="spellStart"/>
+      <w:r>
+        <w:t>gia</w:t>
+      </w:r>
+      <w:proofErr w:type="spellEnd"/>
+      <w:r>
+        <w:t xml:space="preserve"> allocato correttamente</w:t>
+      </w:r>
+    </w:p>
+    <w:p>
+      <w:pPr>
+        <w:pStyle w:val="Paragrafoelenco"/>
+        <w:numPr>
+          <w:ilvl w:val="0"/>
+          <w:numId w:val="1"/>
+        </w:numPr>
+      </w:pPr>
+      <w:r>
+        <w:t>Post Condizione</w:t>
+      </w:r>
+    </w:p>
+    <w:p>
+      <w:pPr>
+        <w:pStyle w:val="Paragrafoelenco"/>
+        <w:numPr>
+          <w:ilvl w:val="1"/>
+          <w:numId w:val="1"/>
+        </w:numPr>
+      </w:pPr>
+      <w:r>
+        <w:t xml:space="preserve">Tutta la memoria allocata per </w:t>
+      </w:r>
+      <w:proofErr w:type="gramStart"/>
+      <w:r>
+        <w:t>l’ albero</w:t>
+      </w:r>
+      <w:proofErr w:type="gramEnd"/>
+      <w:r>
+        <w:t xml:space="preserve"> dei clienti viene liberata</w:t>
+      </w:r>
+    </w:p>
+    <w:p>
+      <w:pPr>
+        <w:pStyle w:val="Paragrafoelenco"/>
+        <w:numPr>
+          <w:ilvl w:val="0"/>
+          <w:numId w:val="1"/>
+        </w:numPr>
+      </w:pPr>
+      <w:r>
+        <w:t xml:space="preserve">Side </w:t>
+      </w:r>
+      <w:proofErr w:type="spellStart"/>
+      <w:r>
+        <w:t>Effect</w:t>
+      </w:r>
+      <w:proofErr w:type="spellEnd"/>
+    </w:p>
+    <w:p>
+      <w:pPr>
+        <w:pStyle w:val="Paragrafoelenco"/>
+        <w:numPr>
+          <w:ilvl w:val="1"/>
+          <w:numId w:val="1"/>
+        </w:numPr>
+      </w:pPr>
+      <w:r>
+        <w:t xml:space="preserve">Dopo l’ esecuzione il puntatore </w:t>
+      </w:r>
+      <w:r>
+        <w:t xml:space="preserve">a radice e tutti i nodi non </w:t>
+      </w:r>
+      <w:proofErr w:type="spellStart"/>
+      <w:r>
+        <w:t>potreanno</w:t>
+      </w:r>
+      <w:proofErr w:type="spellEnd"/>
+      <w:r>
+        <w:t xml:space="preserve"> più essere usati</w:t>
+      </w:r>
+    </w:p>
+    <w:p/>
+    <w:p/>
+    <w:p>
+      <w:pPr>
+        <w:ind w:left="1416"/>
+      </w:pPr>
+    </w:p>
+    <w:p>
+      <w:pPr>
+        <w:tabs>
+          <w:tab w:val="left" w:pos="6290"/>
+        </w:tabs>
+        <w:ind w:left="1416"/>
+      </w:pPr>
+    </w:p>
+    <w:p>
+      <w:pPr>
+        <w:pStyle w:val="Titolo2"/>
+      </w:pPr>
       <w:r>
         <w:tab/>
       </w:r>
@@ -78,6 +1435,9 @@
       <w:proofErr w:type="spellEnd"/>
     </w:p>
     <w:p>
+      <w:pPr>
+        <w:pStyle w:val="Titolo2"/>
+      </w:pPr>
       <w:r>
         <w:tab/>
       </w:r>
@@ -88,6 +1448,9 @@
       <w:proofErr w:type="spellEnd"/>
     </w:p>
     <w:p>
+      <w:pPr>
+        <w:pStyle w:val="Titolo2"/>
+      </w:pPr>
       <w:r>
         <w:tab/>
       </w:r>
@@ -162,6 +1525,127 @@
     </w:p>
   </w:footnote>
 </w:footnotes>
+</file>
+
+<file path=word/numbering.xml><?xml version="1.0" encoding="utf-8"?>
+<w:numbering xmlns:wpc="http://schemas.microsoft.com/office/word/2010/wordprocessingCanvas" xmlns:cx="http://schemas.microsoft.com/office/drawing/2014/chartex" xmlns:cx1="http://schemas.microsoft.com/office/drawing/2015/9/8/chartex" xmlns:cx2="http://schemas.microsoft.com/office/drawing/2015/10/21/chartex" xmlns:cx3="http://schemas.microsoft.com/office/drawing/2016/5/9/chartex" xmlns:cx4="http://schemas.microsoft.com/office/drawing/2016/5/10/chartex" xmlns:cx5="http://schemas.microsoft.com/office/drawing/2016/5/11/chartex" xmlns:cx6="http://schemas.microsoft.com/office/drawing/2016/5/12/chartex" xmlns:cx7="http://schemas.microsoft.com/office/drawing/2016/5/13/chartex" xmlns:cx8="http://schemas.microsoft.com/office/drawing/2016/5/14/chartex" xmlns:mc="http://schemas.openxmlformats.org/markup-compatibility/2006" xmlns:aink="http://schemas.microsoft.com/office/drawing/2016/ink" xmlns:am3d="http://schemas.microsoft.com/office/drawing/2017/model3d" xmlns:o="urn:schemas-microsoft-com:office:office" xmlns:r="http://schemas.openxmlformats.org/officeDocument/2006/relationships" xmlns:m="http://schemas.openxmlformats.org/officeDocument/2006/math" xmlns:v="urn:schemas-microsoft-com:vml" xmlns:wp14="http://schemas.microsoft.com/office/word/2010/wordprocessingDrawing" xmlns:wp="http://schemas.openxmlformats.org/drawingml/2006/wordprocessingDrawing" xmlns:w10="urn:schemas-microsoft-com:office:word" xmlns:w="http://schemas.openxmlformats.org/wordprocessingml/2006/main" xmlns:w14="http://schemas.microsoft.com/office/word/2010/wordml" xmlns:w15="http://schemas.microsoft.com/office/word/2012/wordml" xmlns:w16cex="http://schemas.microsoft.com/office/word/2018/wordml/cex" xmlns:w16cid="http://schemas.microsoft.com/office/word/2016/wordml/cid" xmlns:w16="http://schemas.microsoft.com/office/word/2018/wordml" xmlns:w16sdtdh="http://schemas.microsoft.com/office/word/2020/wordml/sdtdatahash" xmlns:w16se="http://schemas.microsoft.com/office/word/2015/wordml/symex" xmlns:wpg="http://schemas.microsoft.com/office/word/2010/wordprocessingGroup" xmlns:wpi="http://schemas.microsoft.com/office/word/2010/wordprocessingInk" xmlns:wne="http://schemas.microsoft.com/office/word/2006/wordml" xmlns:wps="http://schemas.microsoft.com/office/word/2010/wordprocessingShape" mc:Ignorable="w14 w15 w16se w16cid w16 w16cex w16sdtdh wp14">
+  <w:abstractNum w:abstractNumId="0" w15:restartNumberingAfterBreak="0">
+    <w:nsid w:val="7BDC7B05"/>
+    <w:multiLevelType w:val="hybridMultilevel"/>
+    <w:tmpl w:val="7F7A0B38"/>
+    <w:lvl w:ilvl="0" w:tplc="04100001">
+      <w:start w:val="1"/>
+      <w:numFmt w:val="bullet"/>
+      <w:lvlText w:val=""/>
+      <w:lvlJc w:val="left"/>
+      <w:pPr>
+        <w:ind w:left="2839" w:hanging="360"/>
+      </w:pPr>
+      <w:rPr>
+        <w:rFonts w:ascii="Symbol" w:hAnsi="Symbol" w:hint="default"/>
+      </w:rPr>
+    </w:lvl>
+    <w:lvl w:ilvl="1" w:tplc="04100003">
+      <w:start w:val="1"/>
+      <w:numFmt w:val="bullet"/>
+      <w:lvlText w:val="o"/>
+      <w:lvlJc w:val="left"/>
+      <w:pPr>
+        <w:ind w:left="3559" w:hanging="360"/>
+      </w:pPr>
+      <w:rPr>
+        <w:rFonts w:ascii="Courier New" w:hAnsi="Courier New" w:cs="Courier New" w:hint="default"/>
+      </w:rPr>
+    </w:lvl>
+    <w:lvl w:ilvl="2" w:tplc="04100005">
+      <w:start w:val="1"/>
+      <w:numFmt w:val="bullet"/>
+      <w:lvlText w:val=""/>
+      <w:lvlJc w:val="left"/>
+      <w:pPr>
+        <w:ind w:left="4279" w:hanging="360"/>
+      </w:pPr>
+      <w:rPr>
+        <w:rFonts w:ascii="Wingdings" w:hAnsi="Wingdings" w:hint="default"/>
+      </w:rPr>
+    </w:lvl>
+    <w:lvl w:ilvl="3" w:tplc="04100001" w:tentative="1">
+      <w:start w:val="1"/>
+      <w:numFmt w:val="bullet"/>
+      <w:lvlText w:val=""/>
+      <w:lvlJc w:val="left"/>
+      <w:pPr>
+        <w:ind w:left="4999" w:hanging="360"/>
+      </w:pPr>
+      <w:rPr>
+        <w:rFonts w:ascii="Symbol" w:hAnsi="Symbol" w:hint="default"/>
+      </w:rPr>
+    </w:lvl>
+    <w:lvl w:ilvl="4" w:tplc="04100003" w:tentative="1">
+      <w:start w:val="1"/>
+      <w:numFmt w:val="bullet"/>
+      <w:lvlText w:val="o"/>
+      <w:lvlJc w:val="left"/>
+      <w:pPr>
+        <w:ind w:left="5719" w:hanging="360"/>
+      </w:pPr>
+      <w:rPr>
+        <w:rFonts w:ascii="Courier New" w:hAnsi="Courier New" w:cs="Courier New" w:hint="default"/>
+      </w:rPr>
+    </w:lvl>
+    <w:lvl w:ilvl="5" w:tplc="04100005" w:tentative="1">
+      <w:start w:val="1"/>
+      <w:numFmt w:val="bullet"/>
+      <w:lvlText w:val=""/>
+      <w:lvlJc w:val="left"/>
+      <w:pPr>
+        <w:ind w:left="6439" w:hanging="360"/>
+      </w:pPr>
+      <w:rPr>
+        <w:rFonts w:ascii="Wingdings" w:hAnsi="Wingdings" w:hint="default"/>
+      </w:rPr>
+    </w:lvl>
+    <w:lvl w:ilvl="6" w:tplc="04100001" w:tentative="1">
+      <w:start w:val="1"/>
+      <w:numFmt w:val="bullet"/>
+      <w:lvlText w:val=""/>
+      <w:lvlJc w:val="left"/>
+      <w:pPr>
+        <w:ind w:left="7159" w:hanging="360"/>
+      </w:pPr>
+      <w:rPr>
+        <w:rFonts w:ascii="Symbol" w:hAnsi="Symbol" w:hint="default"/>
+      </w:rPr>
+    </w:lvl>
+    <w:lvl w:ilvl="7" w:tplc="04100003" w:tentative="1">
+      <w:start w:val="1"/>
+      <w:numFmt w:val="bullet"/>
+      <w:lvlText w:val="o"/>
+      <w:lvlJc w:val="left"/>
+      <w:pPr>
+        <w:ind w:left="7879" w:hanging="360"/>
+      </w:pPr>
+      <w:rPr>
+        <w:rFonts w:ascii="Courier New" w:hAnsi="Courier New" w:cs="Courier New" w:hint="default"/>
+      </w:rPr>
+    </w:lvl>
+    <w:lvl w:ilvl="8" w:tplc="04100005" w:tentative="1">
+      <w:start w:val="1"/>
+      <w:numFmt w:val="bullet"/>
+      <w:lvlText w:val=""/>
+      <w:lvlJc w:val="left"/>
+      <w:pPr>
+        <w:ind w:left="8599" w:hanging="360"/>
+      </w:pPr>
+      <w:rPr>
+        <w:rFonts w:ascii="Wingdings" w:hAnsi="Wingdings" w:hint="default"/>
+      </w:rPr>
+    </w:lvl>
+  </w:abstractNum>
+  <w:num w:numId="1">
+    <w:abstractNumId w:val="0"/>
+  </w:num>
+</w:numbering>
 </file>
 
 <file path=word/styles.xml><?xml version="1.0" encoding="utf-8"?>
@@ -562,6 +2046,7 @@
   <w:style w:type="paragraph" w:default="1" w:styleId="Normale">
     <w:name w:val="Normal"/>
     <w:qFormat/>
+    <w:rsid w:val="00164777"/>
   </w:style>
   <w:style w:type="paragraph" w:styleId="Titolo1">
     <w:name w:val="heading 1"/>
@@ -582,6 +2067,28 @@
       <w:color w:val="2F5496" w:themeColor="accent1" w:themeShade="BF"/>
       <w:sz w:val="32"/>
       <w:szCs w:val="32"/>
+    </w:rPr>
+  </w:style>
+  <w:style w:type="paragraph" w:styleId="Titolo2">
+    <w:name w:val="heading 2"/>
+    <w:basedOn w:val="Normale"/>
+    <w:next w:val="Normale"/>
+    <w:link w:val="Titolo2Carattere"/>
+    <w:uiPriority w:val="9"/>
+    <w:unhideWhenUsed/>
+    <w:qFormat/>
+    <w:rsid w:val="001508C6"/>
+    <w:pPr>
+      <w:keepNext/>
+      <w:keepLines/>
+      <w:spacing w:before="40" w:after="0"/>
+      <w:outlineLvl w:val="1"/>
+    </w:pPr>
+    <w:rPr>
+      <w:rFonts w:asciiTheme="majorHAnsi" w:eastAsiaTheme="majorEastAsia" w:hAnsiTheme="majorHAnsi" w:cstheme="majorBidi"/>
+      <w:color w:val="2F5496" w:themeColor="accent1" w:themeShade="BF"/>
+      <w:sz w:val="26"/>
+      <w:szCs w:val="26"/>
     </w:rPr>
   </w:style>
   <w:style w:type="character" w:default="1" w:styleId="Carpredefinitoparagrafo">
@@ -701,6 +2208,30 @@
       <w:sz w:val="32"/>
       <w:szCs w:val="32"/>
     </w:rPr>
+  </w:style>
+  <w:style w:type="character" w:customStyle="1" w:styleId="Titolo2Carattere">
+    <w:name w:val="Titolo 2 Carattere"/>
+    <w:basedOn w:val="Carpredefinitoparagrafo"/>
+    <w:link w:val="Titolo2"/>
+    <w:uiPriority w:val="9"/>
+    <w:rsid w:val="001508C6"/>
+    <w:rPr>
+      <w:rFonts w:asciiTheme="majorHAnsi" w:eastAsiaTheme="majorEastAsia" w:hAnsiTheme="majorHAnsi" w:cstheme="majorBidi"/>
+      <w:color w:val="2F5496" w:themeColor="accent1" w:themeShade="BF"/>
+      <w:sz w:val="26"/>
+      <w:szCs w:val="26"/>
+    </w:rPr>
+  </w:style>
+  <w:style w:type="paragraph" w:styleId="Paragrafoelenco">
+    <w:name w:val="List Paragraph"/>
+    <w:basedOn w:val="Normale"/>
+    <w:uiPriority w:val="34"/>
+    <w:qFormat/>
+    <w:rsid w:val="001508C6"/>
+    <w:pPr>
+      <w:ind w:left="720"/>
+      <w:contextualSpacing/>
+    </w:pPr>
   </w:style>
 </w:styles>
 </file>

</xml_diff>